<commit_message>
second vaccine review changes
</commit_message>
<xml_diff>
--- a/output/review/vaccine-review-response-2.docx
+++ b/output/review/vaccine-review-response-2.docx
@@ -29,7 +29,7 @@
         <w:pStyle w:val="BodyText"/>
       </w:pPr>
       <w:r>
-        <w:t xml:space="preserve">Thank you for sending review reports for our manuscript. The reviewer’s comments were again useful and have improved the paper.</w:t>
+        <w:t xml:space="preserve">Thank you for sending review reports for our manuscript.</w:t>
       </w:r>
     </w:p>
     <w:p>
@@ -37,7 +37,23 @@
         <w:pStyle w:val="BodyText"/>
       </w:pPr>
       <w:r>
-        <w:t xml:space="preserve">We enclose a revised version of the manuscript (clean and with tracked changes), which addresses the reviewer’s comments and suggestions. The reviewer’s comments are shown below with our response to each comment in italics.</w:t>
+        <w:t xml:space="preserve">We have revised the paper in light of the reviewers’ comments. In particular, we have revised the tables for clarity, and improved their captioning.</w:t>
+      </w:r>
+    </w:p>
+    <w:p>
+      <w:pPr>
+        <w:pStyle w:val="BodyText"/>
+      </w:pPr>
+      <w:r>
+        <w:t xml:space="preserve">We enclose a revised version of the manuscript (clean and with tracked changes), which addresses the reviewers’ comments and suggestions. The reviewers’ comments are shown below with our response to each comment in italics.</w:t>
+      </w:r>
+    </w:p>
+    <w:p>
+      <w:pPr>
+        <w:pStyle w:val="BodyText"/>
+      </w:pPr>
+      <w:r>
+        <w:t xml:space="preserve">We hope that the manuscript is now suitable for publication in Vaccine.</w:t>
       </w:r>
     </w:p>
     <w:p>
@@ -448,43 +464,18 @@
         <w:rPr>
           <w:i/>
         </w:rPr>
-        <w:t xml:space="preserve">Whilst we agree that the use of</w:t>
-      </w:r>
+        <w:t xml:space="preserve">We have also clarified the definition of sputum spear status in Table 1 and UK birth status in Table 2.</w:t>
+      </w:r>
+    </w:p>
+    <w:p>
+      <w:pPr>
+        <w:pStyle w:val="BodyText"/>
+      </w:pPr>
       <w:r>
         <w:rPr>
           <w:i/>
         </w:rPr>
-        <w:t xml:space="preserve"> </w:t>
-      </w:r>
-      <w:r>
-        <w:rPr>
-          <w:i/>
-        </w:rPr>
-        <w:t xml:space="preserve">“</w:t>
-      </w:r>
-      <w:r>
-        <w:rPr>
-          <w:i/>
-        </w:rPr>
-        <w:t xml:space="preserve">{% all cases}(% complete within vaccine status)[complete within category]</w:t>
-      </w:r>
-      <w:r>
-        <w:rPr>
-          <w:i/>
-        </w:rPr>
-        <w:t xml:space="preserve">”</w:t>
-      </w:r>
-      <w:r>
-        <w:rPr>
-          <w:i/>
-        </w:rPr>
-        <w:t xml:space="preserve"> </w:t>
-      </w:r>
-      <w:r>
-        <w:rPr>
-          <w:i/>
-        </w:rPr>
-        <w:t xml:space="preserve">makes the table more complex to interpret we feel that this structure allows us to more clearly detail the missing data present. This is an important consideration as the volume of missing data is important to understand when interpreting the study findings.</w:t>
+        <w:t xml:space="preserve">We agree that the use of the {% all cases}(% complete within vaccine status)[complete within category] structure in Table 1 and Table 2 adds complexity but feel that this is justified as missing data is an important consideration for this study. We would welcome suggestions for improvements.</w:t>
       </w:r>
     </w:p>
     <w:p>
@@ -525,7 +516,7 @@
         <w:rPr>
           <w:i/>
         </w:rPr>
-        <w:t xml:space="preserve">We agree that this was missing from the table. We have added the following definition to the table footer:</w:t>
+        <w:t xml:space="preserve">Thank you. We have added the following definition to the table footer:</w:t>
       </w:r>
     </w:p>
     <w:p>
@@ -659,7 +650,7 @@
     </w:lvl>
   </w:abstractNum>
   <w:abstractNum w:abstractNumId="990">
-    <w:nsid w:val="3fd30f13"/>
+    <w:nsid w:val="d30331ba"/>
     <w:multiLevelType w:val="multilevel"/>
     <w:lvl w:ilvl="0">
       <w:numFmt w:val="bullet"/>
@@ -740,7 +731,7 @@
     </w:lvl>
   </w:abstractNum>
   <w:abstractNum w:abstractNumId="99411">
-    <w:nsid w:val="7455131e"/>
+    <w:nsid w:val="945b7d9d"/>
     <w:multiLevelType w:val="multilevel"/>
     <w:lvl w:ilvl="0">
       <w:start w:val="1"/>
@@ -828,7 +819,7 @@
     </w:lvl>
   </w:abstractNum>
   <w:abstractNum w:abstractNumId="99412">
-    <w:nsid w:val="84457cc9"/>
+    <w:nsid w:val="a7be71e4"/>
     <w:multiLevelType w:val="multilevel"/>
     <w:lvl w:ilvl="0">
       <w:start w:val="2"/>
@@ -916,7 +907,7 @@
     </w:lvl>
   </w:abstractNum>
   <w:abstractNum w:abstractNumId="99413">
-    <w:nsid w:val="8db82d5f"/>
+    <w:nsid w:val="ee89d350"/>
     <w:multiLevelType w:val="multilevel"/>
     <w:lvl w:ilvl="0">
       <w:start w:val="3"/>

</xml_diff>